<commit_message>
exp3 half way done git fucked up a bit
</commit_message>
<xml_diff>
--- a/DM EXP1.docx
+++ b/DM EXP1.docx
@@ -9301,8 +9301,721 @@
           <w:sz w:val="24"/>
           <w:szCs w:val="24"/>
         </w:rPr>
-        <w:t xml:space="preserve">  </w:t>
-      </w:r>
+        <w:t xml:space="preserve"> </w:t>
+      </w:r>
+    </w:p>
+    <w:p>
+      <w:pPr>
+        <w:pStyle w:val="ListParagraph"/>
+        <w:numPr>
+          <w:ilvl w:val="0"/>
+          <w:numId w:val="21"/>
+        </w:numPr>
+      </w:pPr>
+      <w:r>
+        <w:t>From the given dataset ‘mtcars.csv</w:t>
+      </w:r>
+      <w:proofErr w:type="gramStart"/>
+      <w:r>
+        <w:t>’,</w:t>
+      </w:r>
+      <w:proofErr w:type="gramEnd"/>
+      <w:r>
+        <w:t xml:space="preserve"> plot a histogram to check the frequency distribution of the variable ‘mpg’ (Miles per gallon). The interval having the highest frequency is: -</w:t>
+      </w:r>
+    </w:p>
+    <w:p>
+      <w:pPr>
+        <w:pStyle w:val="ListParagraph"/>
+        <w:numPr>
+          <w:ilvl w:val="0"/>
+          <w:numId w:val="9"/>
+        </w:numPr>
+      </w:pPr>
+      <w:r>
+        <w:t xml:space="preserve"> </w:t>
+      </w:r>
+      <w:r>
+        <w:rPr>
+          <w:highlight w:val="yellow"/>
+        </w:rPr>
+        <w:t>10 to 15</w:t>
+      </w:r>
+    </w:p>
+    <w:p>
+      <w:pPr>
+        <w:pStyle w:val="ListParagraph"/>
+        <w:numPr>
+          <w:ilvl w:val="0"/>
+          <w:numId w:val="9"/>
+        </w:numPr>
+      </w:pPr>
+      <w:r>
+        <w:t>15 to 20</w:t>
+      </w:r>
+    </w:p>
+    <w:p>
+      <w:pPr>
+        <w:pStyle w:val="ListParagraph"/>
+        <w:numPr>
+          <w:ilvl w:val="0"/>
+          <w:numId w:val="9"/>
+        </w:numPr>
+      </w:pPr>
+      <w:r>
+        <w:t>25 to 30</w:t>
+      </w:r>
+    </w:p>
+    <w:p>
+      <w:pPr>
+        <w:pStyle w:val="ListParagraph"/>
+        <w:numPr>
+          <w:ilvl w:val="0"/>
+          <w:numId w:val="9"/>
+        </w:numPr>
+      </w:pPr>
+      <w:r>
+        <w:t>30 to 35</w:t>
+      </w:r>
+    </w:p>
+    <w:p>
+      <w:pPr>
+        <w:pStyle w:val="ListParagraph"/>
+        <w:numPr>
+          <w:ilvl w:val="0"/>
+          <w:numId w:val="21"/>
+        </w:numPr>
+      </w:pPr>
+      <w:r>
+        <w:t>Which of the following can be inferred from scatter plot of ‘mpg’ (Miles per gallon) vs ‘</w:t>
+      </w:r>
+      <w:proofErr w:type="spellStart"/>
+      <w:r>
+        <w:t>wt</w:t>
+      </w:r>
+      <w:proofErr w:type="spellEnd"/>
+      <w:r>
+        <w:t>’ (Weight of car) from the dataset mtcars.csv?</w:t>
+      </w:r>
+    </w:p>
+    <w:p>
+      <w:pPr>
+        <w:pStyle w:val="ListParagraph"/>
+        <w:numPr>
+          <w:ilvl w:val="0"/>
+          <w:numId w:val="10"/>
+        </w:numPr>
+        <w:rPr>
+          <w:highlight w:val="yellow"/>
+        </w:rPr>
+      </w:pPr>
+      <w:r>
+        <w:rPr>
+          <w:highlight w:val="yellow"/>
+        </w:rPr>
+        <w:t>As weight of the car increases, the mpg decreases</w:t>
+      </w:r>
+    </w:p>
+    <w:p>
+      <w:pPr>
+        <w:pStyle w:val="ListParagraph"/>
+        <w:numPr>
+          <w:ilvl w:val="0"/>
+          <w:numId w:val="10"/>
+        </w:numPr>
+      </w:pPr>
+      <w:r>
+        <w:t>As weight of the car increases, the mpg increases</w:t>
+      </w:r>
+    </w:p>
+    <w:p>
+      <w:pPr>
+        <w:pStyle w:val="ListParagraph"/>
+        <w:numPr>
+          <w:ilvl w:val="0"/>
+          <w:numId w:val="10"/>
+        </w:numPr>
+      </w:pPr>
+      <w:r>
+        <w:t>There is no ration between weight of the car and mpg</w:t>
+      </w:r>
+    </w:p>
+    <w:p>
+      <w:pPr>
+        <w:pStyle w:val="ListParagraph"/>
+        <w:numPr>
+          <w:ilvl w:val="0"/>
+          <w:numId w:val="10"/>
+        </w:numPr>
+      </w:pPr>
+      <w:r>
+        <w:t>When weight increases, mpg increases exponentially</w:t>
+      </w:r>
+    </w:p>
+    <w:p>
+      <w:pPr>
+        <w:pStyle w:val="ListParagraph"/>
+        <w:numPr>
+          <w:ilvl w:val="0"/>
+          <w:numId w:val="21"/>
+        </w:numPr>
+      </w:pPr>
+      <w:r>
+        <w:t xml:space="preserve">Read the given data “churn.csv” and save it as a </w:t>
+      </w:r>
+      <w:proofErr w:type="spellStart"/>
+      <w:r>
+        <w:t>dataframe</w:t>
+      </w:r>
+      <w:proofErr w:type="spellEnd"/>
+      <w:r>
+        <w:t xml:space="preserve"> called churn, and answer the questions below</w:t>
+      </w:r>
+    </w:p>
+    <w:p>
+      <w:pPr>
+        <w:pStyle w:val="ListParagraph"/>
+      </w:pPr>
+      <w:hyperlink r:id="rId8" w:history="1">
+        <w:r>
+          <w:rPr>
+            <w:rStyle w:val="Hyperlink"/>
+          </w:rPr>
+          <w:t>https://drive.google.com/file/d/1JSYGIIkIZr4jyheDEH0X1_TMSnQ2CzXc/view</w:t>
+        </w:r>
+      </w:hyperlink>
+    </w:p>
+    <w:p>
+      <w:pPr>
+        <w:pStyle w:val="ListParagraph"/>
+      </w:pPr>
+      <w:r>
+        <w:t xml:space="preserve">The no. of duplicate records in the churn </w:t>
+      </w:r>
+      <w:proofErr w:type="spellStart"/>
+      <w:r>
+        <w:t>dataframe</w:t>
+      </w:r>
+      <w:proofErr w:type="spellEnd"/>
+      <w:r>
+        <w:t xml:space="preserve"> based on the </w:t>
+      </w:r>
+      <w:proofErr w:type="spellStart"/>
+      <w:r>
+        <w:t>cutomerID</w:t>
+      </w:r>
+      <w:proofErr w:type="spellEnd"/>
+      <w:r>
+        <w:t xml:space="preserve"> column are</w:t>
+      </w:r>
+    </w:p>
+    <w:p>
+      <w:pPr>
+        <w:pStyle w:val="ListParagraph"/>
+        <w:numPr>
+          <w:ilvl w:val="0"/>
+          <w:numId w:val="11"/>
+        </w:numPr>
+      </w:pPr>
+      <w:r>
+        <w:rPr>
+          <w:highlight w:val="yellow"/>
+        </w:rPr>
+        <w:t>7</w:t>
+      </w:r>
+    </w:p>
+    <w:p>
+      <w:pPr>
+        <w:pStyle w:val="ListParagraph"/>
+        <w:numPr>
+          <w:ilvl w:val="0"/>
+          <w:numId w:val="11"/>
+        </w:numPr>
+      </w:pPr>
+      <w:r>
+        <w:t xml:space="preserve"> 8</w:t>
+      </w:r>
+    </w:p>
+    <w:p>
+      <w:pPr>
+        <w:pStyle w:val="ListParagraph"/>
+        <w:numPr>
+          <w:ilvl w:val="0"/>
+          <w:numId w:val="11"/>
+        </w:numPr>
+      </w:pPr>
+      <w:r>
+        <w:t xml:space="preserve"> 22</w:t>
+      </w:r>
+    </w:p>
+    <w:p>
+      <w:pPr>
+        <w:pStyle w:val="ListParagraph"/>
+        <w:numPr>
+          <w:ilvl w:val="0"/>
+          <w:numId w:val="11"/>
+        </w:numPr>
+      </w:pPr>
+      <w:r>
+        <w:t xml:space="preserve"> No duplicates</w:t>
+      </w:r>
+    </w:p>
+    <w:p>
+      <w:pPr>
+        <w:pStyle w:val="ListParagraph"/>
+        <w:numPr>
+          <w:ilvl w:val="0"/>
+          <w:numId w:val="21"/>
+        </w:numPr>
+      </w:pPr>
+      <w:r>
+        <w:t xml:space="preserve">In the churn </w:t>
+      </w:r>
+      <w:proofErr w:type="spellStart"/>
+      <w:r>
+        <w:t>dataframe</w:t>
+      </w:r>
+      <w:proofErr w:type="spellEnd"/>
+      <w:r>
+        <w:t xml:space="preserve">, what are the total no. of missing values for the variable </w:t>
+      </w:r>
+      <w:proofErr w:type="spellStart"/>
+      <w:r>
+        <w:t>TotalCharges</w:t>
+      </w:r>
+      <w:proofErr w:type="spellEnd"/>
+      <w:r>
+        <w:t>?</w:t>
+      </w:r>
+    </w:p>
+    <w:p>
+      <w:pPr>
+        <w:pStyle w:val="ListParagraph"/>
+        <w:numPr>
+          <w:ilvl w:val="0"/>
+          <w:numId w:val="12"/>
+        </w:numPr>
+      </w:pPr>
+      <w:r>
+        <w:t xml:space="preserve"> 10</w:t>
+      </w:r>
+    </w:p>
+    <w:p>
+      <w:pPr>
+        <w:pStyle w:val="ListParagraph"/>
+        <w:numPr>
+          <w:ilvl w:val="0"/>
+          <w:numId w:val="12"/>
+        </w:numPr>
+      </w:pPr>
+      <w:r>
+        <w:t xml:space="preserve"> 23</w:t>
+      </w:r>
+    </w:p>
+    <w:p>
+      <w:pPr>
+        <w:pStyle w:val="ListParagraph"/>
+        <w:numPr>
+          <w:ilvl w:val="0"/>
+          <w:numId w:val="12"/>
+        </w:numPr>
+      </w:pPr>
+      <w:r>
+        <w:t xml:space="preserve"> </w:t>
+      </w:r>
+      <w:r>
+        <w:rPr>
+          <w:highlight w:val="yellow"/>
+        </w:rPr>
+        <w:t>15</w:t>
+      </w:r>
+    </w:p>
+    <w:p>
+      <w:pPr>
+        <w:pStyle w:val="ListParagraph"/>
+        <w:numPr>
+          <w:ilvl w:val="0"/>
+          <w:numId w:val="12"/>
+        </w:numPr>
+      </w:pPr>
+      <w:r>
+        <w:t xml:space="preserve"> 5</w:t>
+      </w:r>
+    </w:p>
+    <w:p>
+      <w:pPr>
+        <w:pStyle w:val="ListParagraph"/>
+        <w:numPr>
+          <w:ilvl w:val="0"/>
+          <w:numId w:val="21"/>
+        </w:numPr>
+      </w:pPr>
+      <w:r>
+        <w:t xml:space="preserve">From the churn </w:t>
+      </w:r>
+      <w:proofErr w:type="spellStart"/>
+      <w:r>
+        <w:t>dataframe</w:t>
+      </w:r>
+      <w:proofErr w:type="spellEnd"/>
+      <w:r>
+        <w:t>, what is the average monthly charge paid by a customer for the services he/she has signed up for?</w:t>
+      </w:r>
+    </w:p>
+    <w:p>
+      <w:pPr>
+        <w:pStyle w:val="ListParagraph"/>
+        <w:numPr>
+          <w:ilvl w:val="0"/>
+          <w:numId w:val="13"/>
+        </w:numPr>
+      </w:pPr>
+      <w:r>
+        <w:t>72.56</w:t>
+      </w:r>
+    </w:p>
+    <w:p>
+      <w:pPr>
+        <w:pStyle w:val="ListParagraph"/>
+        <w:numPr>
+          <w:ilvl w:val="0"/>
+          <w:numId w:val="13"/>
+        </w:numPr>
+      </w:pPr>
+      <w:r>
+        <w:t xml:space="preserve"> </w:t>
+      </w:r>
+      <w:r>
+        <w:rPr>
+          <w:highlight w:val="yellow"/>
+        </w:rPr>
+        <w:t>62.47</w:t>
+      </w:r>
+    </w:p>
+    <w:p>
+      <w:pPr>
+        <w:pStyle w:val="ListParagraph"/>
+        <w:numPr>
+          <w:ilvl w:val="0"/>
+          <w:numId w:val="13"/>
+        </w:numPr>
+      </w:pPr>
+      <w:r>
+        <w:t xml:space="preserve"> 68.86</w:t>
+      </w:r>
+    </w:p>
+    <w:p>
+      <w:pPr>
+        <w:pStyle w:val="ListParagraph"/>
+        <w:numPr>
+          <w:ilvl w:val="0"/>
+          <w:numId w:val="13"/>
+        </w:numPr>
+      </w:pPr>
+      <w:r>
+        <w:t xml:space="preserve"> 78.58</w:t>
+      </w:r>
+    </w:p>
+    <w:p>
+      <w:pPr>
+        <w:pStyle w:val="ListParagraph"/>
+        <w:ind w:left="1080"/>
+      </w:pPr>
+    </w:p>
+    <w:p>
+      <w:pPr>
+        <w:pStyle w:val="ListParagraph"/>
+        <w:numPr>
+          <w:ilvl w:val="0"/>
+          <w:numId w:val="21"/>
+        </w:numPr>
+      </w:pPr>
+      <w:r>
+        <w:t xml:space="preserve">In the churn </w:t>
+      </w:r>
+      <w:proofErr w:type="spellStart"/>
+      <w:r>
+        <w:t>dataframe</w:t>
+      </w:r>
+      <w:proofErr w:type="spellEnd"/>
+      <w:r>
+        <w:t>, under the variable Dependents how many records have “1@#</w:t>
+      </w:r>
+      <w:proofErr w:type="gramStart"/>
+      <w:r>
+        <w:t>" ?</w:t>
+      </w:r>
+      <w:proofErr w:type="gramEnd"/>
+    </w:p>
+    <w:p>
+      <w:pPr>
+        <w:pStyle w:val="ListParagraph"/>
+        <w:numPr>
+          <w:ilvl w:val="0"/>
+          <w:numId w:val="14"/>
+        </w:numPr>
+      </w:pPr>
+      <w:r>
+        <w:t xml:space="preserve"> 9</w:t>
+      </w:r>
+    </w:p>
+    <w:p>
+      <w:pPr>
+        <w:pStyle w:val="ListParagraph"/>
+        <w:numPr>
+          <w:ilvl w:val="0"/>
+          <w:numId w:val="14"/>
+        </w:numPr>
+      </w:pPr>
+      <w:r>
+        <w:lastRenderedPageBreak/>
+        <w:t xml:space="preserve"> </w:t>
+      </w:r>
+      <w:r>
+        <w:rPr>
+          <w:highlight w:val="yellow"/>
+        </w:rPr>
+        <w:t>6</w:t>
+      </w:r>
+    </w:p>
+    <w:p>
+      <w:pPr>
+        <w:pStyle w:val="ListParagraph"/>
+        <w:numPr>
+          <w:ilvl w:val="0"/>
+          <w:numId w:val="14"/>
+        </w:numPr>
+      </w:pPr>
+      <w:r>
+        <w:t xml:space="preserve"> 2</w:t>
+      </w:r>
+    </w:p>
+    <w:p>
+      <w:pPr>
+        <w:pStyle w:val="ListParagraph"/>
+        <w:numPr>
+          <w:ilvl w:val="0"/>
+          <w:numId w:val="14"/>
+        </w:numPr>
+      </w:pPr>
+      <w:r>
+        <w:t xml:space="preserve"> 8</w:t>
+      </w:r>
+    </w:p>
+    <w:p>
+      <w:pPr>
+        <w:pStyle w:val="ListParagraph"/>
+        <w:numPr>
+          <w:ilvl w:val="0"/>
+          <w:numId w:val="21"/>
+        </w:numPr>
+      </w:pPr>
+      <w:r>
+        <w:t xml:space="preserve">The data type of the variable tenure from the churn </w:t>
+      </w:r>
+      <w:proofErr w:type="spellStart"/>
+      <w:r>
+        <w:t>dataframe</w:t>
+      </w:r>
+      <w:proofErr w:type="spellEnd"/>
+      <w:r>
+        <w:t xml:space="preserve"> is</w:t>
+      </w:r>
+    </w:p>
+    <w:p>
+      <w:pPr>
+        <w:pStyle w:val="ListParagraph"/>
+        <w:numPr>
+          <w:ilvl w:val="0"/>
+          <w:numId w:val="15"/>
+        </w:numPr>
+      </w:pPr>
+      <w:r>
+        <w:t>int64</w:t>
+      </w:r>
+    </w:p>
+    <w:p>
+      <w:pPr>
+        <w:pStyle w:val="ListParagraph"/>
+        <w:numPr>
+          <w:ilvl w:val="0"/>
+          <w:numId w:val="15"/>
+        </w:numPr>
+      </w:pPr>
+      <w:r>
+        <w:t xml:space="preserve"> float64</w:t>
+      </w:r>
+    </w:p>
+    <w:p>
+      <w:pPr>
+        <w:pStyle w:val="ListParagraph"/>
+        <w:numPr>
+          <w:ilvl w:val="0"/>
+          <w:numId w:val="15"/>
+        </w:numPr>
+      </w:pPr>
+      <w:r>
+        <w:t xml:space="preserve"> long</w:t>
+      </w:r>
+    </w:p>
+    <w:p>
+      <w:pPr>
+        <w:pStyle w:val="ListParagraph"/>
+        <w:numPr>
+          <w:ilvl w:val="0"/>
+          <w:numId w:val="15"/>
+        </w:numPr>
+      </w:pPr>
+      <w:r>
+        <w:t xml:space="preserve"> </w:t>
+      </w:r>
+      <w:r>
+        <w:rPr>
+          <w:highlight w:val="yellow"/>
+        </w:rPr>
+        <w:t>object</w:t>
+      </w:r>
+    </w:p>
+    <w:p>
+      <w:pPr>
+        <w:pStyle w:val="ListParagraph"/>
+        <w:numPr>
+          <w:ilvl w:val="0"/>
+          <w:numId w:val="21"/>
+        </w:numPr>
+      </w:pPr>
+      <w:r>
+        <w:t xml:space="preserve">The command to replace ‘Four’ by 4 and ‘One’ by 1 under the variable “tenure” of the churn </w:t>
+      </w:r>
+      <w:proofErr w:type="spellStart"/>
+      <w:r>
+        <w:t>dataframe</w:t>
+      </w:r>
+      <w:proofErr w:type="spellEnd"/>
+      <w:r>
+        <w:t>: -</w:t>
+      </w:r>
+    </w:p>
+    <w:p>
+      <w:pPr>
+        <w:pStyle w:val="ListParagraph"/>
+        <w:numPr>
+          <w:ilvl w:val="0"/>
+          <w:numId w:val="16"/>
+        </w:numPr>
+      </w:pPr>
+      <w:proofErr w:type="spellStart"/>
+      <w:proofErr w:type="gramStart"/>
+      <w:r>
+        <w:t>pandas.Dataframe.where</w:t>
+      </w:r>
+      <w:proofErr w:type="spellEnd"/>
+      <w:proofErr w:type="gramEnd"/>
+      <w:r>
+        <w:t>()</w:t>
+      </w:r>
+    </w:p>
+    <w:p>
+      <w:pPr>
+        <w:pStyle w:val="ListParagraph"/>
+        <w:numPr>
+          <w:ilvl w:val="0"/>
+          <w:numId w:val="16"/>
+        </w:numPr>
+      </w:pPr>
+      <w:r>
+        <w:t xml:space="preserve"> </w:t>
+      </w:r>
+      <w:proofErr w:type="spellStart"/>
+      <w:proofErr w:type="gramStart"/>
+      <w:r>
+        <w:rPr>
+          <w:highlight w:val="yellow"/>
+        </w:rPr>
+        <w:t>pandas.Dataframe.replace</w:t>
+      </w:r>
+      <w:proofErr w:type="spellEnd"/>
+      <w:proofErr w:type="gramEnd"/>
+      <w:r>
+        <w:rPr>
+          <w:highlight w:val="yellow"/>
+        </w:rPr>
+        <w:t>()</w:t>
+      </w:r>
+    </w:p>
+    <w:p>
+      <w:pPr>
+        <w:pStyle w:val="ListParagraph"/>
+        <w:numPr>
+          <w:ilvl w:val="0"/>
+          <w:numId w:val="16"/>
+        </w:numPr>
+      </w:pPr>
+      <w:r>
+        <w:t xml:space="preserve"> </w:t>
+      </w:r>
+      <w:proofErr w:type="spellStart"/>
+      <w:proofErr w:type="gramStart"/>
+      <w:r>
+        <w:t>numpy.where</w:t>
+      </w:r>
+      <w:proofErr w:type="spellEnd"/>
+      <w:proofErr w:type="gramEnd"/>
+      <w:r>
+        <w:t>()</w:t>
+      </w:r>
+    </w:p>
+    <w:p>
+      <w:pPr>
+        <w:pStyle w:val="ListParagraph"/>
+        <w:numPr>
+          <w:ilvl w:val="0"/>
+          <w:numId w:val="16"/>
+        </w:numPr>
+      </w:pPr>
+      <w:r>
+        <w:t xml:space="preserve"> all the above</w:t>
+      </w:r>
+    </w:p>
+    <w:p/>
+    <w:p>
+      <w:pPr>
+        <w:spacing w:after="0"/>
+        <w:rPr>
+          <w:rFonts w:ascii="Times New Roman" w:hAnsi="Times New Roman" w:cs="Times New Roman"/>
+          <w:b/>
+          <w:sz w:val="24"/>
+          <w:szCs w:val="24"/>
+        </w:rPr>
+      </w:pPr>
+      <w:r>
+        <w:rPr>
+          <w:rFonts w:ascii="Times New Roman" w:hAnsi="Times New Roman" w:cs="Times New Roman"/>
+          <w:sz w:val="24"/>
+          <w:szCs w:val="24"/>
+        </w:rPr>
+        <w:t>B.2 Input and Output:</w:t>
+      </w:r>
+      <w:r>
+        <w:rPr>
+          <w:rFonts w:ascii="Times New Roman" w:hAnsi="Times New Roman" w:cs="Times New Roman"/>
+          <w:b/>
+          <w:sz w:val="24"/>
+          <w:szCs w:val="24"/>
+        </w:rPr>
+        <w:t xml:space="preserve"> </w:t>
+      </w:r>
+    </w:p>
+    <w:p>
+      <w:pPr>
+        <w:spacing w:after="0"/>
+        <w:rPr>
+          <w:rFonts w:ascii="Times New Roman" w:hAnsi="Times New Roman" w:cs="Times New Roman"/>
+          <w:b/>
+          <w:sz w:val="24"/>
+          <w:szCs w:val="24"/>
+        </w:rPr>
+      </w:pPr>
     </w:p>
     <w:p>
       <w:pPr>
@@ -9356,7 +10069,7 @@
                     <pic:cNvPicPr/>
                   </pic:nvPicPr>
                   <pic:blipFill>
-                    <a:blip r:embed="rId8"/>
+                    <a:blip r:embed="rId9"/>
                     <a:stretch>
                       <a:fillRect/>
                     </a:stretch>
@@ -9432,7 +10145,7 @@
                     <pic:cNvPicPr/>
                   </pic:nvPicPr>
                   <pic:blipFill>
-                    <a:blip r:embed="rId9"/>
+                    <a:blip r:embed="rId10"/>
                     <a:stretch>
                       <a:fillRect/>
                     </a:stretch>
@@ -9517,7 +10230,7 @@
                     <pic:cNvPicPr/>
                   </pic:nvPicPr>
                   <pic:blipFill>
-                    <a:blip r:embed="rId10"/>
+                    <a:blip r:embed="rId11"/>
                     <a:stretch>
                       <a:fillRect/>
                     </a:stretch>
@@ -9598,7 +10311,7 @@
                     <pic:cNvPicPr/>
                   </pic:nvPicPr>
                   <pic:blipFill>
-                    <a:blip r:embed="rId11"/>
+                    <a:blip r:embed="rId12"/>
                     <a:stretch>
                       <a:fillRect/>
                     </a:stretch>
@@ -9669,7 +10382,7 @@
                     <pic:cNvPicPr/>
                   </pic:nvPicPr>
                   <pic:blipFill>
-                    <a:blip r:embed="rId12"/>
+                    <a:blip r:embed="rId13"/>
                     <a:stretch>
                       <a:fillRect/>
                     </a:stretch>
@@ -9741,7 +10454,7 @@
                     <pic:cNvPicPr/>
                   </pic:nvPicPr>
                   <pic:blipFill>
-                    <a:blip r:embed="rId13"/>
+                    <a:blip r:embed="rId14"/>
                     <a:stretch>
                       <a:fillRect/>
                     </a:stretch>
@@ -9812,7 +10525,7 @@
                     <pic:cNvPicPr/>
                   </pic:nvPicPr>
                   <pic:blipFill>
-                    <a:blip r:embed="rId14"/>
+                    <a:blip r:embed="rId15"/>
                     <a:stretch>
                       <a:fillRect/>
                     </a:stretch>
@@ -9873,6 +10586,7 @@
       <w:r>
         <w:rPr>
           <w:rFonts w:ascii="Times New Roman" w:hAnsi="Times New Roman" w:cs="Times New Roman"/>
+          <w:noProof/>
           <w:sz w:val="24"/>
           <w:szCs w:val="24"/>
         </w:rPr>
@@ -9892,7 +10606,7 @@
                     <pic:cNvPicPr/>
                   </pic:nvPicPr>
                   <pic:blipFill>
-                    <a:blip r:embed="rId15"/>
+                    <a:blip r:embed="rId16"/>
                     <a:stretch>
                       <a:fillRect/>
                     </a:stretch>
@@ -9916,16 +10630,7 @@
     <w:p>
       <w:pPr>
         <w:spacing w:after="0"/>
-        <w:rPr>
-          <w:rFonts w:ascii="Times New Roman" w:hAnsi="Times New Roman" w:cs="Times New Roman"/>
-          <w:sz w:val="24"/>
-          <w:szCs w:val="24"/>
-        </w:rPr>
-      </w:pPr>
-    </w:p>
-    <w:p>
-      <w:pPr>
-        <w:spacing w:after="0"/>
+        <w:jc w:val="both"/>
         <w:rPr>
           <w:rFonts w:ascii="Times New Roman" w:hAnsi="Times New Roman" w:cs="Times New Roman"/>
           <w:b/>
@@ -9933,103 +10638,20 @@
           <w:szCs w:val="24"/>
         </w:rPr>
       </w:pPr>
-      <w:r>
+    </w:p>
+    <w:p>
+      <w:pPr>
+        <w:spacing w:after="0"/>
         <w:rPr>
           <w:rFonts w:ascii="Times New Roman" w:hAnsi="Times New Roman" w:cs="Times New Roman"/>
           <w:sz w:val="24"/>
           <w:szCs w:val="24"/>
         </w:rPr>
-        <w:lastRenderedPageBreak/>
-        <w:t>B.2 Input and Output:</w:t>
-      </w:r>
-      <w:r>
-        <w:rPr>
-          <w:rFonts w:ascii="Times New Roman" w:hAnsi="Times New Roman" w:cs="Times New Roman"/>
-          <w:b/>
-          <w:sz w:val="24"/>
-          <w:szCs w:val="24"/>
-        </w:rPr>
-        <w:t xml:space="preserve"> </w:t>
-      </w:r>
-    </w:p>
-    <w:p>
-      <w:pPr>
-        <w:autoSpaceDE w:val="0"/>
-        <w:autoSpaceDN w:val="0"/>
-        <w:adjustRightInd w:val="0"/>
-        <w:spacing w:after="0"/>
-        <w:rPr>
-          <w:rFonts w:ascii="Times New Roman" w:eastAsia="Calibri" w:hAnsi="Times New Roman" w:cs="Times New Roman"/>
-          <w:color w:val="000000"/>
-          <w:sz w:val="24"/>
-          <w:szCs w:val="24"/>
-        </w:rPr>
-      </w:pPr>
-      <w:r>
-        <w:rPr>
-          <w:rFonts w:ascii="Times New Roman" w:hAnsi="Times New Roman" w:cs="Times New Roman"/>
-          <w:b/>
-          <w:sz w:val="24"/>
-          <w:szCs w:val="24"/>
-        </w:rPr>
-        <w:t xml:space="preserve"> </w:t>
-      </w:r>
-      <w:r>
-        <w:rPr>
-          <w:rFonts w:ascii="Times New Roman" w:eastAsia="Calibri" w:hAnsi="Times New Roman" w:cs="Times New Roman"/>
-          <w:b/>
-          <w:bCs/>
-          <w:i/>
-          <w:iCs/>
-          <w:color w:val="000000"/>
-          <w:sz w:val="24"/>
-          <w:szCs w:val="24"/>
-        </w:rPr>
-        <w:t>(Paste your program input</w:t>
-      </w:r>
-      <w:r>
-        <w:rPr>
-          <w:rFonts w:ascii="Times New Roman" w:hAnsi="Times New Roman" w:cs="Times New Roman"/>
-          <w:b/>
-          <w:bCs/>
-          <w:i/>
-          <w:iCs/>
-          <w:color w:val="000000"/>
-          <w:sz w:val="24"/>
-          <w:szCs w:val="24"/>
-        </w:rPr>
-        <w:t xml:space="preserve"> and output in following format.</w:t>
-      </w:r>
-      <w:r>
-        <w:rPr>
-          <w:rFonts w:ascii="Times New Roman" w:eastAsia="Calibri" w:hAnsi="Times New Roman" w:cs="Times New Roman"/>
-          <w:b/>
-          <w:bCs/>
-          <w:i/>
-          <w:iCs/>
-          <w:color w:val="000000"/>
-          <w:sz w:val="24"/>
-          <w:szCs w:val="24"/>
-        </w:rPr>
-        <w:t xml:space="preserve"> If there is error then paste the specific error in the output part. In case of error with due permission of the faculty extension can be given to submit the error free code with output in due course of time. Students will be graded accordingly.) </w:t>
-      </w:r>
-    </w:p>
-    <w:p>
-      <w:pPr>
-        <w:spacing w:after="0"/>
-        <w:ind w:left="450"/>
-        <w:jc w:val="both"/>
-        <w:rPr>
-          <w:rFonts w:ascii="Times New Roman" w:hAnsi="Times New Roman" w:cs="Times New Roman"/>
-          <w:b/>
-          <w:sz w:val="24"/>
-          <w:szCs w:val="24"/>
-        </w:rPr>
-      </w:pPr>
-    </w:p>
-    <w:p>
-      <w:pPr>
-        <w:spacing w:after="0"/>
+      </w:pPr>
+    </w:p>
+    <w:p>
+      <w:pPr>
+        <w:spacing w:before="240" w:after="0"/>
         <w:rPr>
           <w:rFonts w:ascii="Times New Roman" w:hAnsi="Times New Roman" w:cs="Times New Roman"/>
           <w:sz w:val="24"/>
@@ -10450,7 +11072,7 @@
   <w:abstractNum w:abstractNumId="4" w15:restartNumberingAfterBreak="0">
     <w:nsid w:val="10EE3927"/>
     <w:multiLevelType w:val="hybridMultilevel"/>
-    <w:tmpl w:val="D9F4274A"/>
+    <w:tmpl w:val="3AFAE7C8"/>
     <w:lvl w:ilvl="0" w:tplc="77767DF0">
       <w:start w:val="1"/>
       <w:numFmt w:val="lowerLetter"/>
@@ -10463,14 +11085,17 @@
         <w:rFonts w:hint="default"/>
       </w:rPr>
     </w:lvl>
-    <w:lvl w:ilvl="1" w:tplc="40090019" w:tentative="1">
-      <w:start w:val="1"/>
-      <w:numFmt w:val="lowerLetter"/>
+    <w:lvl w:ilvl="1" w:tplc="9DF4042E">
+      <w:start w:val="1"/>
+      <w:numFmt w:val="decimal"/>
       <w:lvlText w:val="%2."/>
       <w:lvlJc w:val="left"/>
       <w:pPr>
         <w:ind w:left="1800" w:hanging="360"/>
       </w:pPr>
+      <w:rPr>
+        <w:rFonts w:hint="default"/>
+      </w:rPr>
     </w:lvl>
     <w:lvl w:ilvl="2" w:tplc="4009001B" w:tentative="1">
       <w:start w:val="1"/>
@@ -10539,7 +11164,7 @@
   <w:abstractNum w:abstractNumId="5" w15:restartNumberingAfterBreak="0">
     <w:nsid w:val="195755D9"/>
     <w:multiLevelType w:val="hybridMultilevel"/>
-    <w:tmpl w:val="52481A16"/>
+    <w:tmpl w:val="BDE6C0B6"/>
     <w:lvl w:ilvl="0" w:tplc="4009000F">
       <w:start w:val="1"/>
       <w:numFmt w:val="decimal"/>
@@ -10626,6 +11251,95 @@
     </w:lvl>
   </w:abstractNum>
   <w:abstractNum w:abstractNumId="6" w15:restartNumberingAfterBreak="0">
+    <w:nsid w:val="1A9D1EB0"/>
+    <w:multiLevelType w:val="hybridMultilevel"/>
+    <w:tmpl w:val="BDE6C0B6"/>
+    <w:lvl w:ilvl="0" w:tplc="FFFFFFFF">
+      <w:start w:val="1"/>
+      <w:numFmt w:val="decimal"/>
+      <w:lvlText w:val="%1."/>
+      <w:lvlJc w:val="left"/>
+      <w:pPr>
+        <w:ind w:left="720" w:hanging="360"/>
+      </w:pPr>
+      <w:rPr>
+        <w:rFonts w:hint="default"/>
+      </w:rPr>
+    </w:lvl>
+    <w:lvl w:ilvl="1" w:tplc="FFFFFFFF" w:tentative="1">
+      <w:start w:val="1"/>
+      <w:numFmt w:val="lowerLetter"/>
+      <w:lvlText w:val="%2."/>
+      <w:lvlJc w:val="left"/>
+      <w:pPr>
+        <w:ind w:left="1440" w:hanging="360"/>
+      </w:pPr>
+    </w:lvl>
+    <w:lvl w:ilvl="2" w:tplc="FFFFFFFF" w:tentative="1">
+      <w:start w:val="1"/>
+      <w:numFmt w:val="lowerRoman"/>
+      <w:lvlText w:val="%3."/>
+      <w:lvlJc w:val="right"/>
+      <w:pPr>
+        <w:ind w:left="2160" w:hanging="180"/>
+      </w:pPr>
+    </w:lvl>
+    <w:lvl w:ilvl="3" w:tplc="FFFFFFFF" w:tentative="1">
+      <w:start w:val="1"/>
+      <w:numFmt w:val="decimal"/>
+      <w:lvlText w:val="%4."/>
+      <w:lvlJc w:val="left"/>
+      <w:pPr>
+        <w:ind w:left="2880" w:hanging="360"/>
+      </w:pPr>
+    </w:lvl>
+    <w:lvl w:ilvl="4" w:tplc="FFFFFFFF" w:tentative="1">
+      <w:start w:val="1"/>
+      <w:numFmt w:val="lowerLetter"/>
+      <w:lvlText w:val="%5."/>
+      <w:lvlJc w:val="left"/>
+      <w:pPr>
+        <w:ind w:left="3600" w:hanging="360"/>
+      </w:pPr>
+    </w:lvl>
+    <w:lvl w:ilvl="5" w:tplc="FFFFFFFF" w:tentative="1">
+      <w:start w:val="1"/>
+      <w:numFmt w:val="lowerRoman"/>
+      <w:lvlText w:val="%6."/>
+      <w:lvlJc w:val="right"/>
+      <w:pPr>
+        <w:ind w:left="4320" w:hanging="180"/>
+      </w:pPr>
+    </w:lvl>
+    <w:lvl w:ilvl="6" w:tplc="FFFFFFFF" w:tentative="1">
+      <w:start w:val="1"/>
+      <w:numFmt w:val="decimal"/>
+      <w:lvlText w:val="%7."/>
+      <w:lvlJc w:val="left"/>
+      <w:pPr>
+        <w:ind w:left="5040" w:hanging="360"/>
+      </w:pPr>
+    </w:lvl>
+    <w:lvl w:ilvl="7" w:tplc="FFFFFFFF" w:tentative="1">
+      <w:start w:val="1"/>
+      <w:numFmt w:val="lowerLetter"/>
+      <w:lvlText w:val="%8."/>
+      <w:lvlJc w:val="left"/>
+      <w:pPr>
+        <w:ind w:left="5760" w:hanging="360"/>
+      </w:pPr>
+    </w:lvl>
+    <w:lvl w:ilvl="8" w:tplc="FFFFFFFF" w:tentative="1">
+      <w:start w:val="1"/>
+      <w:numFmt w:val="lowerRoman"/>
+      <w:lvlText w:val="%9."/>
+      <w:lvlJc w:val="right"/>
+      <w:pPr>
+        <w:ind w:left="6480" w:hanging="180"/>
+      </w:pPr>
+    </w:lvl>
+  </w:abstractNum>
+  <w:abstractNum w:abstractNumId="7" w15:restartNumberingAfterBreak="0">
     <w:nsid w:val="1E9737EF"/>
     <w:multiLevelType w:val="hybridMultilevel"/>
     <w:tmpl w:val="37700E88"/>
@@ -10714,7 +11428,96 @@
       </w:pPr>
     </w:lvl>
   </w:abstractNum>
-  <w:abstractNum w:abstractNumId="7" w15:restartNumberingAfterBreak="0">
+  <w:abstractNum w:abstractNumId="8" w15:restartNumberingAfterBreak="0">
+    <w:nsid w:val="1EEB54C0"/>
+    <w:multiLevelType w:val="hybridMultilevel"/>
+    <w:tmpl w:val="09FA3E60"/>
+    <w:lvl w:ilvl="0" w:tplc="77767DF0">
+      <w:start w:val="1"/>
+      <w:numFmt w:val="lowerLetter"/>
+      <w:lvlText w:val="%1."/>
+      <w:lvlJc w:val="left"/>
+      <w:pPr>
+        <w:ind w:left="2520" w:hanging="360"/>
+      </w:pPr>
+      <w:rPr>
+        <w:rFonts w:hint="default"/>
+      </w:rPr>
+    </w:lvl>
+    <w:lvl w:ilvl="1" w:tplc="40090019" w:tentative="1">
+      <w:start w:val="1"/>
+      <w:numFmt w:val="lowerLetter"/>
+      <w:lvlText w:val="%2."/>
+      <w:lvlJc w:val="left"/>
+      <w:pPr>
+        <w:ind w:left="2880" w:hanging="360"/>
+      </w:pPr>
+    </w:lvl>
+    <w:lvl w:ilvl="2" w:tplc="4009001B" w:tentative="1">
+      <w:start w:val="1"/>
+      <w:numFmt w:val="lowerRoman"/>
+      <w:lvlText w:val="%3."/>
+      <w:lvlJc w:val="right"/>
+      <w:pPr>
+        <w:ind w:left="3600" w:hanging="180"/>
+      </w:pPr>
+    </w:lvl>
+    <w:lvl w:ilvl="3" w:tplc="4009000F" w:tentative="1">
+      <w:start w:val="1"/>
+      <w:numFmt w:val="decimal"/>
+      <w:lvlText w:val="%4."/>
+      <w:lvlJc w:val="left"/>
+      <w:pPr>
+        <w:ind w:left="4320" w:hanging="360"/>
+      </w:pPr>
+    </w:lvl>
+    <w:lvl w:ilvl="4" w:tplc="40090019" w:tentative="1">
+      <w:start w:val="1"/>
+      <w:numFmt w:val="lowerLetter"/>
+      <w:lvlText w:val="%5."/>
+      <w:lvlJc w:val="left"/>
+      <w:pPr>
+        <w:ind w:left="5040" w:hanging="360"/>
+      </w:pPr>
+    </w:lvl>
+    <w:lvl w:ilvl="5" w:tplc="4009001B" w:tentative="1">
+      <w:start w:val="1"/>
+      <w:numFmt w:val="lowerRoman"/>
+      <w:lvlText w:val="%6."/>
+      <w:lvlJc w:val="right"/>
+      <w:pPr>
+        <w:ind w:left="5760" w:hanging="180"/>
+      </w:pPr>
+    </w:lvl>
+    <w:lvl w:ilvl="6" w:tplc="4009000F" w:tentative="1">
+      <w:start w:val="1"/>
+      <w:numFmt w:val="decimal"/>
+      <w:lvlText w:val="%7."/>
+      <w:lvlJc w:val="left"/>
+      <w:pPr>
+        <w:ind w:left="6480" w:hanging="360"/>
+      </w:pPr>
+    </w:lvl>
+    <w:lvl w:ilvl="7" w:tplc="40090019" w:tentative="1">
+      <w:start w:val="1"/>
+      <w:numFmt w:val="lowerLetter"/>
+      <w:lvlText w:val="%8."/>
+      <w:lvlJc w:val="left"/>
+      <w:pPr>
+        <w:ind w:left="7200" w:hanging="360"/>
+      </w:pPr>
+    </w:lvl>
+    <w:lvl w:ilvl="8" w:tplc="4009001B" w:tentative="1">
+      <w:start w:val="1"/>
+      <w:numFmt w:val="lowerRoman"/>
+      <w:lvlText w:val="%9."/>
+      <w:lvlJc w:val="right"/>
+      <w:pPr>
+        <w:ind w:left="7920" w:hanging="180"/>
+      </w:pPr>
+    </w:lvl>
+  </w:abstractNum>
+  <w:abstractNum w:abstractNumId="9" w15:restartNumberingAfterBreak="0">
     <w:nsid w:val="355835FF"/>
     <w:multiLevelType w:val="hybridMultilevel"/>
     <w:tmpl w:val="96CA6A56"/>
@@ -10803,7 +11606,7 @@
       </w:pPr>
     </w:lvl>
   </w:abstractNum>
-  <w:abstractNum w:abstractNumId="8" w15:restartNumberingAfterBreak="0">
+  <w:abstractNum w:abstractNumId="10" w15:restartNumberingAfterBreak="0">
     <w:nsid w:val="37057E74"/>
     <w:multiLevelType w:val="hybridMultilevel"/>
     <w:tmpl w:val="02C24F66"/>
@@ -10892,7 +11695,7 @@
       </w:pPr>
     </w:lvl>
   </w:abstractNum>
-  <w:abstractNum w:abstractNumId="9" w15:restartNumberingAfterBreak="0">
+  <w:abstractNum w:abstractNumId="11" w15:restartNumberingAfterBreak="0">
     <w:nsid w:val="3A8424B4"/>
     <w:multiLevelType w:val="hybridMultilevel"/>
     <w:tmpl w:val="FF2C0528"/>
@@ -10981,7 +11784,7 @@
       </w:pPr>
     </w:lvl>
   </w:abstractNum>
-  <w:abstractNum w:abstractNumId="10" w15:restartNumberingAfterBreak="0">
+  <w:abstractNum w:abstractNumId="12" w15:restartNumberingAfterBreak="0">
     <w:nsid w:val="410634BD"/>
     <w:multiLevelType w:val="hybridMultilevel"/>
     <w:tmpl w:val="84A2D740"/>
@@ -11070,7 +11873,7 @@
       </w:pPr>
     </w:lvl>
   </w:abstractNum>
-  <w:abstractNum w:abstractNumId="11" w15:restartNumberingAfterBreak="0">
+  <w:abstractNum w:abstractNumId="13" w15:restartNumberingAfterBreak="0">
     <w:nsid w:val="48146D90"/>
     <w:multiLevelType w:val="hybridMultilevel"/>
     <w:tmpl w:val="9A0067FE"/>
@@ -11159,7 +11962,7 @@
       </w:pPr>
     </w:lvl>
   </w:abstractNum>
-  <w:abstractNum w:abstractNumId="12" w15:restartNumberingAfterBreak="0">
+  <w:abstractNum w:abstractNumId="14" w15:restartNumberingAfterBreak="0">
     <w:nsid w:val="4CFF0F01"/>
     <w:multiLevelType w:val="hybridMultilevel"/>
     <w:tmpl w:val="16482E62"/>
@@ -11245,7 +12048,7 @@
       </w:pPr>
     </w:lvl>
   </w:abstractNum>
-  <w:abstractNum w:abstractNumId="13" w15:restartNumberingAfterBreak="0">
+  <w:abstractNum w:abstractNumId="15" w15:restartNumberingAfterBreak="0">
     <w:nsid w:val="50FD3C67"/>
     <w:multiLevelType w:val="hybridMultilevel"/>
     <w:tmpl w:val="179071FE"/>
@@ -11334,7 +12137,7 @@
       </w:pPr>
     </w:lvl>
   </w:abstractNum>
-  <w:abstractNum w:abstractNumId="14" w15:restartNumberingAfterBreak="0">
+  <w:abstractNum w:abstractNumId="16" w15:restartNumberingAfterBreak="0">
     <w:nsid w:val="5ECD1F19"/>
     <w:multiLevelType w:val="hybridMultilevel"/>
     <w:tmpl w:val="A7E2F6B8"/>
@@ -11423,7 +12226,96 @@
       </w:pPr>
     </w:lvl>
   </w:abstractNum>
-  <w:abstractNum w:abstractNumId="15" w15:restartNumberingAfterBreak="0">
+  <w:abstractNum w:abstractNumId="17" w15:restartNumberingAfterBreak="0">
+    <w:nsid w:val="63AB6EE6"/>
+    <w:multiLevelType w:val="hybridMultilevel"/>
+    <w:tmpl w:val="9CE0DEB4"/>
+    <w:lvl w:ilvl="0" w:tplc="EA3A6838">
+      <w:start w:val="1"/>
+      <w:numFmt w:val="lowerLetter"/>
+      <w:lvlText w:val="%1."/>
+      <w:lvlJc w:val="left"/>
+      <w:pPr>
+        <w:ind w:left="1440" w:hanging="360"/>
+      </w:pPr>
+      <w:rPr>
+        <w:rFonts w:hint="default"/>
+      </w:rPr>
+    </w:lvl>
+    <w:lvl w:ilvl="1" w:tplc="40090019" w:tentative="1">
+      <w:start w:val="1"/>
+      <w:numFmt w:val="lowerLetter"/>
+      <w:lvlText w:val="%2."/>
+      <w:lvlJc w:val="left"/>
+      <w:pPr>
+        <w:ind w:left="1800" w:hanging="360"/>
+      </w:pPr>
+    </w:lvl>
+    <w:lvl w:ilvl="2" w:tplc="4009001B" w:tentative="1">
+      <w:start w:val="1"/>
+      <w:numFmt w:val="lowerRoman"/>
+      <w:lvlText w:val="%3."/>
+      <w:lvlJc w:val="right"/>
+      <w:pPr>
+        <w:ind w:left="2520" w:hanging="180"/>
+      </w:pPr>
+    </w:lvl>
+    <w:lvl w:ilvl="3" w:tplc="4009000F" w:tentative="1">
+      <w:start w:val="1"/>
+      <w:numFmt w:val="decimal"/>
+      <w:lvlText w:val="%4."/>
+      <w:lvlJc w:val="left"/>
+      <w:pPr>
+        <w:ind w:left="3240" w:hanging="360"/>
+      </w:pPr>
+    </w:lvl>
+    <w:lvl w:ilvl="4" w:tplc="40090019" w:tentative="1">
+      <w:start w:val="1"/>
+      <w:numFmt w:val="lowerLetter"/>
+      <w:lvlText w:val="%5."/>
+      <w:lvlJc w:val="left"/>
+      <w:pPr>
+        <w:ind w:left="3960" w:hanging="360"/>
+      </w:pPr>
+    </w:lvl>
+    <w:lvl w:ilvl="5" w:tplc="4009001B" w:tentative="1">
+      <w:start w:val="1"/>
+      <w:numFmt w:val="lowerRoman"/>
+      <w:lvlText w:val="%6."/>
+      <w:lvlJc w:val="right"/>
+      <w:pPr>
+        <w:ind w:left="4680" w:hanging="180"/>
+      </w:pPr>
+    </w:lvl>
+    <w:lvl w:ilvl="6" w:tplc="4009000F" w:tentative="1">
+      <w:start w:val="1"/>
+      <w:numFmt w:val="decimal"/>
+      <w:lvlText w:val="%7."/>
+      <w:lvlJc w:val="left"/>
+      <w:pPr>
+        <w:ind w:left="5400" w:hanging="360"/>
+      </w:pPr>
+    </w:lvl>
+    <w:lvl w:ilvl="7" w:tplc="40090019" w:tentative="1">
+      <w:start w:val="1"/>
+      <w:numFmt w:val="lowerLetter"/>
+      <w:lvlText w:val="%8."/>
+      <w:lvlJc w:val="left"/>
+      <w:pPr>
+        <w:ind w:left="6120" w:hanging="360"/>
+      </w:pPr>
+    </w:lvl>
+    <w:lvl w:ilvl="8" w:tplc="4009001B" w:tentative="1">
+      <w:start w:val="1"/>
+      <w:numFmt w:val="lowerRoman"/>
+      <w:lvlText w:val="%9."/>
+      <w:lvlJc w:val="right"/>
+      <w:pPr>
+        <w:ind w:left="6840" w:hanging="180"/>
+      </w:pPr>
+    </w:lvl>
+  </w:abstractNum>
+  <w:abstractNum w:abstractNumId="18" w15:restartNumberingAfterBreak="0">
     <w:nsid w:val="72A33434"/>
     <w:multiLevelType w:val="hybridMultilevel"/>
     <w:tmpl w:val="9912E490"/>
@@ -11512,7 +12404,7 @@
       </w:pPr>
     </w:lvl>
   </w:abstractNum>
-  <w:abstractNum w:abstractNumId="16" w15:restartNumberingAfterBreak="0">
+  <w:abstractNum w:abstractNumId="19" w15:restartNumberingAfterBreak="0">
     <w:nsid w:val="76D87B5A"/>
     <w:multiLevelType w:val="hybridMultilevel"/>
     <w:tmpl w:val="112AE328"/>
@@ -11601,7 +12493,7 @@
       </w:pPr>
     </w:lvl>
   </w:abstractNum>
-  <w:abstractNum w:abstractNumId="17" w15:restartNumberingAfterBreak="0">
+  <w:abstractNum w:abstractNumId="20" w15:restartNumberingAfterBreak="0">
     <w:nsid w:val="7F5E1DEB"/>
     <w:multiLevelType w:val="hybridMultilevel"/>
     <w:tmpl w:val="53F41CA4"/>
@@ -11691,10 +12583,10 @@
     </w:lvl>
   </w:abstractNum>
   <w:num w:numId="1" w16cid:durableId="1911691024">
-    <w:abstractNumId w:val="14"/>
+    <w:abstractNumId w:val="16"/>
   </w:num>
   <w:num w:numId="2" w16cid:durableId="370082250">
-    <w:abstractNumId w:val="12"/>
+    <w:abstractNumId w:val="14"/>
     <w:lvlOverride w:ilvl="0">
       <w:startOverride w:val="1"/>
     </w:lvlOverride>
@@ -11727,28 +12619,28 @@
     <w:abstractNumId w:val="1"/>
   </w:num>
   <w:num w:numId="4" w16cid:durableId="1578396896">
-    <w:abstractNumId w:val="17"/>
+    <w:abstractNumId w:val="20"/>
   </w:num>
   <w:num w:numId="5" w16cid:durableId="247153512">
-    <w:abstractNumId w:val="13"/>
+    <w:abstractNumId w:val="15"/>
   </w:num>
   <w:num w:numId="6" w16cid:durableId="421799330">
-    <w:abstractNumId w:val="7"/>
+    <w:abstractNumId w:val="9"/>
   </w:num>
   <w:num w:numId="7" w16cid:durableId="1792479294">
-    <w:abstractNumId w:val="9"/>
+    <w:abstractNumId w:val="11"/>
   </w:num>
   <w:num w:numId="8" w16cid:durableId="913248098">
     <w:abstractNumId w:val="5"/>
   </w:num>
   <w:num w:numId="9" w16cid:durableId="1952206101">
+    <w:abstractNumId w:val="12"/>
+  </w:num>
+  <w:num w:numId="10" w16cid:durableId="195314213">
     <w:abstractNumId w:val="10"/>
   </w:num>
-  <w:num w:numId="10" w16cid:durableId="195314213">
-    <w:abstractNumId w:val="8"/>
-  </w:num>
   <w:num w:numId="11" w16cid:durableId="485633584">
-    <w:abstractNumId w:val="15"/>
+    <w:abstractNumId w:val="18"/>
   </w:num>
   <w:num w:numId="12" w16cid:durableId="654186796">
     <w:abstractNumId w:val="3"/>
@@ -11757,19 +12649,28 @@
     <w:abstractNumId w:val="2"/>
   </w:num>
   <w:num w:numId="14" w16cid:durableId="2004821505">
-    <w:abstractNumId w:val="11"/>
+    <w:abstractNumId w:val="13"/>
   </w:num>
   <w:num w:numId="15" w16cid:durableId="605500468">
     <w:abstractNumId w:val="4"/>
   </w:num>
   <w:num w:numId="16" w16cid:durableId="520432793">
-    <w:abstractNumId w:val="6"/>
+    <w:abstractNumId w:val="7"/>
   </w:num>
   <w:num w:numId="17" w16cid:durableId="831290489">
     <w:abstractNumId w:val="0"/>
   </w:num>
   <w:num w:numId="18" w16cid:durableId="2063089330">
-    <w:abstractNumId w:val="16"/>
+    <w:abstractNumId w:val="19"/>
+  </w:num>
+  <w:num w:numId="19" w16cid:durableId="1029449308">
+    <w:abstractNumId w:val="17"/>
+  </w:num>
+  <w:num w:numId="20" w16cid:durableId="546796355">
+    <w:abstractNumId w:val="8"/>
+  </w:num>
+  <w:num w:numId="21" w16cid:durableId="136648723">
+    <w:abstractNumId w:val="6"/>
   </w:num>
 </w:numbering>
 </file>

</xml_diff>